<commit_message>
Update 'Patch Backout Plan RA*5.0*127' in 'Clinical/Radiology / Nuclear Medicine/5.0/'
</commit_message>
<xml_diff>
--- a/Clinical/Radiology %2F Nuclear Medicine/5.0/Patch Backout Plan RA%2A5.0%2A127/ra_5_pbp.docx
+++ b/Clinical/Radiology %2F Nuclear Medicine/5.0/Patch Backout Plan RA%2A5.0%2A127/ra_5_pbp.docx
@@ -8,6 +8,8 @@
         <w:spacing w:before="1200"/>
       </w:pPr>
       <w:bookmarkStart w:id="0" w:name="_Toc205632711"/>
+      <w:bookmarkStart w:id="1" w:name="_GoBack"/>
+      <w:bookmarkEnd w:id="1"/>
       <w:r>
         <w:t>Collaborative Terminology Tooling &amp; Data Management (CTT &amp; DM)</w:t>
       </w:r>
@@ -108,10 +110,7 @@
         <w:pStyle w:val="Title2"/>
       </w:pPr>
       <w:r>
-        <w:t xml:space="preserve">December </w:t>
-      </w:r>
-      <w:r>
-        <w:t>2016</w:t>
+        <w:t>April 2017</w:t>
       </w:r>
     </w:p>
     <w:p>
@@ -119,6 +118,14 @@
         <w:pStyle w:val="Title2"/>
       </w:pPr>
       <w:r>
+        <w:t>Version 1.1</w:t>
+      </w:r>
+    </w:p>
+    <w:p>
+      <w:pPr>
+        <w:pStyle w:val="Title2"/>
+      </w:pPr>
+      <w:r>
         <w:t>Department of Veterans Affairs</w:t>
       </w:r>
     </w:p>
@@ -129,6 +136,235 @@
       <w:r>
         <w:t>Office of Information and Technology (OI&amp;T)</w:t>
       </w:r>
+    </w:p>
+    <w:p>
+      <w:r>
+        <w:br w:type="page"/>
+      </w:r>
+    </w:p>
+    <w:p>
+      <w:pPr>
+        <w:pStyle w:val="Title2"/>
+        <w:keepNext/>
+        <w:keepLines/>
+        <w:pageBreakBefore/>
+      </w:pPr>
+      <w:r>
+        <w:lastRenderedPageBreak/>
+        <w:t>Revision History</w:t>
+      </w:r>
+    </w:p>
+    <w:p>
+      <w:pPr>
+        <w:pStyle w:val="BodyText"/>
+      </w:pPr>
+    </w:p>
+    <w:tbl>
+      <w:tblPr>
+        <w:tblW w:w="5000" w:type="pct"/>
+        <w:tblBorders>
+          <w:top w:val="single" w:sz="4" w:space="0" w:color="000000"/>
+          <w:left w:val="single" w:sz="4" w:space="0" w:color="000000"/>
+          <w:bottom w:val="single" w:sz="4" w:space="0" w:color="000000"/>
+          <w:right w:val="single" w:sz="4" w:space="0" w:color="000000"/>
+          <w:insideH w:val="single" w:sz="4" w:space="0" w:color="000000"/>
+          <w:insideV w:val="single" w:sz="4" w:space="0" w:color="000000"/>
+        </w:tblBorders>
+        <w:tblLook w:val="0000" w:firstRow="0" w:lastRow="0" w:firstColumn="0" w:lastColumn="0" w:noHBand="0" w:noVBand="0"/>
+        <w:tblDescription w:val="Revision History showing date artifact was created or revised, version number, description, and author."/>
+      </w:tblPr>
+      <w:tblGrid>
+        <w:gridCol w:w="1737"/>
+        <w:gridCol w:w="1086"/>
+        <w:gridCol w:w="2865"/>
+        <w:gridCol w:w="3888"/>
+      </w:tblGrid>
+      <w:tr>
+        <w:trPr>
+          <w:cantSplit/>
+          <w:tblHeader/>
+        </w:trPr>
+        <w:tc>
+          <w:tcPr>
+            <w:tcW w:w="907" w:type="pct"/>
+            <w:shd w:val="clear" w:color="auto" w:fill="F2F2F2"/>
+          </w:tcPr>
+          <w:p>
+            <w:pPr>
+              <w:pStyle w:val="TableHeading"/>
+            </w:pPr>
+            <w:bookmarkStart w:id="2" w:name="ColumnTitle_01"/>
+            <w:bookmarkEnd w:id="2"/>
+            <w:r>
+              <w:t>Date</w:t>
+            </w:r>
+          </w:p>
+        </w:tc>
+        <w:tc>
+          <w:tcPr>
+            <w:tcW w:w="567" w:type="pct"/>
+            <w:shd w:val="clear" w:color="auto" w:fill="F2F2F2"/>
+          </w:tcPr>
+          <w:p>
+            <w:pPr>
+              <w:pStyle w:val="TableHeading"/>
+            </w:pPr>
+            <w:r>
+              <w:t>Version</w:t>
+            </w:r>
+          </w:p>
+        </w:tc>
+        <w:tc>
+          <w:tcPr>
+            <w:tcW w:w="1496" w:type="pct"/>
+            <w:shd w:val="clear" w:color="auto" w:fill="F2F2F2"/>
+          </w:tcPr>
+          <w:p>
+            <w:pPr>
+              <w:pStyle w:val="TableHeading"/>
+            </w:pPr>
+            <w:r>
+              <w:t>Description</w:t>
+            </w:r>
+          </w:p>
+        </w:tc>
+        <w:tc>
+          <w:tcPr>
+            <w:tcW w:w="2030" w:type="pct"/>
+            <w:shd w:val="clear" w:color="auto" w:fill="F2F2F2"/>
+          </w:tcPr>
+          <w:p>
+            <w:pPr>
+              <w:pStyle w:val="TableHeading"/>
+            </w:pPr>
+            <w:r>
+              <w:t>Author</w:t>
+            </w:r>
+          </w:p>
+        </w:tc>
+      </w:tr>
+      <w:tr>
+        <w:trPr>
+          <w:cantSplit/>
+        </w:trPr>
+        <w:tc>
+          <w:tcPr>
+            <w:tcW w:w="907" w:type="pct"/>
+          </w:tcPr>
+          <w:p>
+            <w:pPr>
+              <w:pStyle w:val="TableText"/>
+            </w:pPr>
+            <w:r>
+              <w:t>04/04/2017</w:t>
+            </w:r>
+          </w:p>
+        </w:tc>
+        <w:tc>
+          <w:tcPr>
+            <w:tcW w:w="567" w:type="pct"/>
+          </w:tcPr>
+          <w:p>
+            <w:pPr>
+              <w:pStyle w:val="TableText"/>
+            </w:pPr>
+            <w:r>
+              <w:t>1.1</w:t>
+            </w:r>
+          </w:p>
+        </w:tc>
+        <w:tc>
+          <w:tcPr>
+            <w:tcW w:w="1496" w:type="pct"/>
+          </w:tcPr>
+          <w:p>
+            <w:pPr>
+              <w:pStyle w:val="TableText"/>
+            </w:pPr>
+            <w:r>
+              <w:t>Updated version d</w:t>
+            </w:r>
+            <w:r>
+              <w:t>elivery to VA</w:t>
+            </w:r>
+          </w:p>
+        </w:tc>
+        <w:tc>
+          <w:tcPr>
+            <w:tcW w:w="2030" w:type="pct"/>
+          </w:tcPr>
+          <w:p>
+            <w:pPr>
+              <w:pStyle w:val="TableText"/>
+            </w:pPr>
+            <w:r>
+              <w:t>Management (ManTech Mission Solutions &amp; Services Group))</w:t>
+            </w:r>
+          </w:p>
+        </w:tc>
+      </w:tr>
+      <w:tr>
+        <w:trPr>
+          <w:cantSplit/>
+        </w:trPr>
+        <w:tc>
+          <w:tcPr>
+            <w:tcW w:w="907" w:type="pct"/>
+          </w:tcPr>
+          <w:p>
+            <w:pPr>
+              <w:pStyle w:val="TableText"/>
+            </w:pPr>
+            <w:r>
+              <w:t>12/15/2016</w:t>
+            </w:r>
+          </w:p>
+        </w:tc>
+        <w:tc>
+          <w:tcPr>
+            <w:tcW w:w="567" w:type="pct"/>
+          </w:tcPr>
+          <w:p>
+            <w:pPr>
+              <w:pStyle w:val="TableText"/>
+            </w:pPr>
+            <w:r>
+              <w:t>1.0</w:t>
+            </w:r>
+          </w:p>
+        </w:tc>
+        <w:tc>
+          <w:tcPr>
+            <w:tcW w:w="1496" w:type="pct"/>
+          </w:tcPr>
+          <w:p>
+            <w:pPr>
+              <w:pStyle w:val="TableText"/>
+            </w:pPr>
+            <w:r>
+              <w:t>Delivery to VA</w:t>
+            </w:r>
+          </w:p>
+        </w:tc>
+        <w:tc>
+          <w:tcPr>
+            <w:tcW w:w="2030" w:type="pct"/>
+          </w:tcPr>
+          <w:p>
+            <w:pPr>
+              <w:pStyle w:val="TableText"/>
+            </w:pPr>
+            <w:r>
+              <w:t>Management (ManTech Mission Solutions &amp; Services Group)</w:t>
+            </w:r>
+          </w:p>
+        </w:tc>
+      </w:tr>
+    </w:tbl>
+    <w:p>
+      <w:pPr>
+        <w:pStyle w:val="BodyText"/>
+      </w:pPr>
     </w:p>
     <w:p>
       <w:pPr>
@@ -174,7 +410,7 @@
       <w:r>
         <w:fldChar w:fldCharType="separate"/>
       </w:r>
-      <w:hyperlink w:anchor="_Toc476730488" w:history="1">
+      <w:hyperlink w:anchor="_Toc478999983" w:history="1">
         <w:r>
           <w:rPr>
             <w:rStyle w:val="Hyperlink"/>
@@ -218,7 +454,7 @@
             <w:noProof/>
             <w:webHidden/>
           </w:rPr>
-          <w:instrText xml:space="preserve"> PAGEREF _Toc476730488 \h </w:instrText>
+          <w:instrText xml:space="preserve"> PAGEREF _Toc478999983 \h </w:instrText>
         </w:r>
         <w:r>
           <w:rPr>
@@ -260,7 +496,7 @@
           <w:szCs w:val="22"/>
         </w:rPr>
       </w:pPr>
-      <w:hyperlink w:anchor="_Toc476730489" w:history="1">
+      <w:hyperlink w:anchor="_Toc478999984" w:history="1">
         <w:r>
           <w:rPr>
             <w:rStyle w:val="Hyperlink"/>
@@ -304,7 +540,7 @@
             <w:noProof/>
             <w:webHidden/>
           </w:rPr>
-          <w:instrText xml:space="preserve"> PAGEREF _Toc476730489 \h </w:instrText>
+          <w:instrText xml:space="preserve"> PAGEREF _Toc478999984 \h </w:instrText>
         </w:r>
         <w:r>
           <w:rPr>
@@ -346,7 +582,7 @@
           <w:szCs w:val="22"/>
         </w:rPr>
       </w:pPr>
-      <w:hyperlink w:anchor="_Toc476730490" w:history="1">
+      <w:hyperlink w:anchor="_Toc478999985" w:history="1">
         <w:r>
           <w:rPr>
             <w:rStyle w:val="Hyperlink"/>
@@ -390,7 +626,7 @@
             <w:noProof/>
             <w:webHidden/>
           </w:rPr>
-          <w:instrText xml:space="preserve"> PAGEREF _Toc476730490 \h </w:instrText>
+          <w:instrText xml:space="preserve"> PAGEREF _Toc478999985 \h </w:instrText>
         </w:r>
         <w:r>
           <w:rPr>
@@ -432,7 +668,7 @@
           <w:szCs w:val="22"/>
         </w:rPr>
       </w:pPr>
-      <w:hyperlink w:anchor="_Toc476730491" w:history="1">
+      <w:hyperlink w:anchor="_Toc478999986" w:history="1">
         <w:r>
           <w:rPr>
             <w:rStyle w:val="Hyperlink"/>
@@ -476,7 +712,7 @@
             <w:noProof/>
             <w:webHidden/>
           </w:rPr>
-          <w:instrText xml:space="preserve"> PAGEREF _Toc476730491 \h </w:instrText>
+          <w:instrText xml:space="preserve"> PAGEREF _Toc478999986 \h </w:instrText>
         </w:r>
         <w:r>
           <w:rPr>
@@ -518,7 +754,7 @@
           <w:szCs w:val="22"/>
         </w:rPr>
       </w:pPr>
-      <w:hyperlink w:anchor="_Toc476730492" w:history="1">
+      <w:hyperlink w:anchor="_Toc478999987" w:history="1">
         <w:r>
           <w:rPr>
             <w:rStyle w:val="Hyperlink"/>
@@ -562,7 +798,7 @@
             <w:noProof/>
             <w:webHidden/>
           </w:rPr>
-          <w:instrText xml:space="preserve"> PAGEREF _Toc476730492 \h </w:instrText>
+          <w:instrText xml:space="preserve"> PAGEREF _Toc478999987 \h </w:instrText>
         </w:r>
         <w:r>
           <w:rPr>
@@ -604,7 +840,7 @@
           <w:szCs w:val="22"/>
         </w:rPr>
       </w:pPr>
-      <w:hyperlink w:anchor="_Toc476730493" w:history="1">
+      <w:hyperlink w:anchor="_Toc478999988" w:history="1">
         <w:r>
           <w:rPr>
             <w:rStyle w:val="Hyperlink"/>
@@ -648,7 +884,7 @@
             <w:noProof/>
             <w:webHidden/>
           </w:rPr>
-          <w:instrText xml:space="preserve"> PAGEREF _Toc476730493 \h </w:instrText>
+          <w:instrText xml:space="preserve"> PAGEREF _Toc478999988 \h </w:instrText>
         </w:r>
         <w:r>
           <w:rPr>
@@ -690,7 +926,7 @@
           <w:szCs w:val="22"/>
         </w:rPr>
       </w:pPr>
-      <w:hyperlink w:anchor="_Toc476730494" w:history="1">
+      <w:hyperlink w:anchor="_Toc478999989" w:history="1">
         <w:r>
           <w:rPr>
             <w:rStyle w:val="Hyperlink"/>
@@ -734,7 +970,7 @@
             <w:noProof/>
             <w:webHidden/>
           </w:rPr>
-          <w:instrText xml:space="preserve"> PAGEREF _Toc476730494 \h </w:instrText>
+          <w:instrText xml:space="preserve"> PAGEREF _Toc478999989 \h </w:instrText>
         </w:r>
         <w:r>
           <w:rPr>
@@ -776,7 +1012,7 @@
           <w:szCs w:val="22"/>
         </w:rPr>
       </w:pPr>
-      <w:hyperlink w:anchor="_Toc476730495" w:history="1">
+      <w:hyperlink w:anchor="_Toc478999990" w:history="1">
         <w:r>
           <w:rPr>
             <w:rStyle w:val="Hyperlink"/>
@@ -820,7 +1056,7 @@
             <w:noProof/>
             <w:webHidden/>
           </w:rPr>
-          <w:instrText xml:space="preserve"> PAGEREF _Toc476730495 \h </w:instrText>
+          <w:instrText xml:space="preserve"> PAGEREF _Toc478999990 \h </w:instrText>
         </w:r>
         <w:r>
           <w:rPr>
@@ -862,7 +1098,7 @@
           <w:szCs w:val="22"/>
         </w:rPr>
       </w:pPr>
-      <w:hyperlink w:anchor="_Toc476730496" w:history="1">
+      <w:hyperlink w:anchor="_Toc478999991" w:history="1">
         <w:r>
           <w:rPr>
             <w:rStyle w:val="Hyperlink"/>
@@ -906,7 +1142,7 @@
             <w:noProof/>
             <w:webHidden/>
           </w:rPr>
-          <w:instrText xml:space="preserve"> PAGEREF _Toc476730496 \h </w:instrText>
+          <w:instrText xml:space="preserve"> PAGEREF _Toc478999991 \h </w:instrText>
         </w:r>
         <w:r>
           <w:rPr>
@@ -948,7 +1184,7 @@
           <w:szCs w:val="22"/>
         </w:rPr>
       </w:pPr>
-      <w:hyperlink w:anchor="_Toc476730497" w:history="1">
+      <w:hyperlink w:anchor="_Toc478999992" w:history="1">
         <w:r>
           <w:rPr>
             <w:rStyle w:val="Hyperlink"/>
@@ -992,7 +1228,7 @@
             <w:noProof/>
             <w:webHidden/>
           </w:rPr>
-          <w:instrText xml:space="preserve"> PAGEREF _Toc476730497 \h </w:instrText>
+          <w:instrText xml:space="preserve"> PAGEREF _Toc478999992 \h </w:instrText>
         </w:r>
         <w:r>
           <w:rPr>
@@ -1034,7 +1270,7 @@
           <w:szCs w:val="22"/>
         </w:rPr>
       </w:pPr>
-      <w:hyperlink w:anchor="_Toc476730498" w:history="1">
+      <w:hyperlink w:anchor="_Toc478999993" w:history="1">
         <w:r>
           <w:rPr>
             <w:rStyle w:val="Hyperlink"/>
@@ -1078,7 +1314,7 @@
             <w:noProof/>
             <w:webHidden/>
           </w:rPr>
-          <w:instrText xml:space="preserve"> PAGEREF _Toc476730498 \h </w:instrText>
+          <w:instrText xml:space="preserve"> PAGEREF _Toc478999993 \h </w:instrText>
         </w:r>
         <w:r>
           <w:rPr>
@@ -1120,7 +1356,7 @@
           <w:szCs w:val="22"/>
         </w:rPr>
       </w:pPr>
-      <w:hyperlink w:anchor="_Toc476730499" w:history="1">
+      <w:hyperlink w:anchor="_Toc478999994" w:history="1">
         <w:r>
           <w:rPr>
             <w:rStyle w:val="Hyperlink"/>
@@ -1164,7 +1400,7 @@
             <w:noProof/>
             <w:webHidden/>
           </w:rPr>
-          <w:instrText xml:space="preserve"> PAGEREF _Toc476730499 \h </w:instrText>
+          <w:instrText xml:space="preserve"> PAGEREF _Toc478999994 \h </w:instrText>
         </w:r>
         <w:r>
           <w:rPr>
@@ -1206,7 +1442,7 @@
           <w:szCs w:val="22"/>
         </w:rPr>
       </w:pPr>
-      <w:hyperlink w:anchor="_Toc476730500" w:history="1">
+      <w:hyperlink w:anchor="_Toc478999995" w:history="1">
         <w:r>
           <w:rPr>
             <w:rStyle w:val="Hyperlink"/>
@@ -1250,7 +1486,7 @@
             <w:noProof/>
             <w:webHidden/>
           </w:rPr>
-          <w:instrText xml:space="preserve"> PAGEREF _Toc476730500 \h </w:instrText>
+          <w:instrText xml:space="preserve"> PAGEREF _Toc478999995 \h </w:instrText>
         </w:r>
         <w:r>
           <w:rPr>
@@ -1292,7 +1528,7 @@
           <w:szCs w:val="22"/>
         </w:rPr>
       </w:pPr>
-      <w:hyperlink w:anchor="_Toc476730501" w:history="1">
+      <w:hyperlink w:anchor="_Toc478999996" w:history="1">
         <w:r>
           <w:rPr>
             <w:rStyle w:val="Hyperlink"/>
@@ -1336,7 +1572,7 @@
             <w:noProof/>
             <w:webHidden/>
           </w:rPr>
-          <w:instrText xml:space="preserve"> PAGEREF _Toc476730501 \h </w:instrText>
+          <w:instrText xml:space="preserve"> PAGEREF _Toc478999996 \h </w:instrText>
         </w:r>
         <w:r>
           <w:rPr>
@@ -1378,7 +1614,7 @@
           <w:szCs w:val="22"/>
         </w:rPr>
       </w:pPr>
-      <w:hyperlink w:anchor="_Toc476730502" w:history="1">
+      <w:hyperlink w:anchor="_Toc478999997" w:history="1">
         <w:r>
           <w:rPr>
             <w:rStyle w:val="Hyperlink"/>
@@ -1422,7 +1658,7 @@
             <w:noProof/>
             <w:webHidden/>
           </w:rPr>
-          <w:instrText xml:space="preserve"> PAGEREF _Toc476730502 \h </w:instrText>
+          <w:instrText xml:space="preserve"> PAGEREF _Toc478999997 \h </w:instrText>
         </w:r>
         <w:r>
           <w:rPr>
@@ -1464,7 +1700,7 @@
           <w:szCs w:val="22"/>
         </w:rPr>
       </w:pPr>
-      <w:hyperlink w:anchor="_Toc476730503" w:history="1">
+      <w:hyperlink w:anchor="_Toc478999998" w:history="1">
         <w:r>
           <w:rPr>
             <w:rStyle w:val="Hyperlink"/>
@@ -1508,7 +1744,7 @@
             <w:noProof/>
             <w:webHidden/>
           </w:rPr>
-          <w:instrText xml:space="preserve"> PAGEREF _Toc476730503 \h </w:instrText>
+          <w:instrText xml:space="preserve"> PAGEREF _Toc478999998 \h </w:instrText>
         </w:r>
         <w:r>
           <w:rPr>
@@ -1550,7 +1786,7 @@
           <w:szCs w:val="22"/>
         </w:rPr>
       </w:pPr>
-      <w:hyperlink w:anchor="_Toc476730504" w:history="1">
+      <w:hyperlink w:anchor="_Toc478999999" w:history="1">
         <w:r>
           <w:rPr>
             <w:rStyle w:val="Hyperlink"/>
@@ -1594,7 +1830,7 @@
             <w:noProof/>
             <w:webHidden/>
           </w:rPr>
-          <w:instrText xml:space="preserve"> PAGEREF _Toc476730504 \h </w:instrText>
+          <w:instrText xml:space="preserve"> PAGEREF _Toc478999999 \h </w:instrText>
         </w:r>
         <w:r>
           <w:rPr>
@@ -1636,7 +1872,7 @@
           <w:szCs w:val="22"/>
         </w:rPr>
       </w:pPr>
-      <w:hyperlink w:anchor="_Toc476730505" w:history="1">
+      <w:hyperlink w:anchor="_Toc479000000" w:history="1">
         <w:r>
           <w:rPr>
             <w:rStyle w:val="Hyperlink"/>
@@ -1680,7 +1916,7 @@
             <w:noProof/>
             <w:webHidden/>
           </w:rPr>
-          <w:instrText xml:space="preserve"> PAGEREF _Toc476730505 \h </w:instrText>
+          <w:instrText xml:space="preserve"> PAGEREF _Toc479000000 \h </w:instrText>
         </w:r>
         <w:r>
           <w:rPr>
@@ -1722,7 +1958,7 @@
           <w:szCs w:val="22"/>
         </w:rPr>
       </w:pPr>
-      <w:hyperlink w:anchor="_Toc476730506" w:history="1">
+      <w:hyperlink w:anchor="_Toc479000001" w:history="1">
         <w:r>
           <w:rPr>
             <w:rStyle w:val="Hyperlink"/>
@@ -1766,7 +2002,7 @@
             <w:noProof/>
             <w:webHidden/>
           </w:rPr>
-          <w:instrText xml:space="preserve"> PAGEREF _Toc476730506 \h </w:instrText>
+          <w:instrText xml:space="preserve"> PAGEREF _Toc479000001 \h </w:instrText>
         </w:r>
         <w:r>
           <w:rPr>
@@ -1808,7 +2044,7 @@
           <w:szCs w:val="22"/>
         </w:rPr>
       </w:pPr>
-      <w:hyperlink w:anchor="_Toc476730507" w:history="1">
+      <w:hyperlink w:anchor="_Toc479000002" w:history="1">
         <w:r>
           <w:rPr>
             <w:rStyle w:val="Hyperlink"/>
@@ -1852,7 +2088,7 @@
             <w:noProof/>
             <w:webHidden/>
           </w:rPr>
-          <w:instrText xml:space="preserve"> PAGEREF _Toc476730507 \h </w:instrText>
+          <w:instrText xml:space="preserve"> PAGEREF _Toc479000002 \h </w:instrText>
         </w:r>
         <w:r>
           <w:rPr>
@@ -1894,7 +2130,7 @@
           <w:szCs w:val="22"/>
         </w:rPr>
       </w:pPr>
-      <w:hyperlink w:anchor="_Toc476730508" w:history="1">
+      <w:hyperlink w:anchor="_Toc479000003" w:history="1">
         <w:r>
           <w:rPr>
             <w:rStyle w:val="Hyperlink"/>
@@ -1938,7 +2174,7 @@
             <w:noProof/>
             <w:webHidden/>
           </w:rPr>
-          <w:instrText xml:space="preserve"> PAGEREF _Toc476730508 \h </w:instrText>
+          <w:instrText xml:space="preserve"> PAGEREF _Toc479000003 \h </w:instrText>
         </w:r>
         <w:r>
           <w:rPr>
@@ -1980,7 +2216,7 @@
           <w:szCs w:val="22"/>
         </w:rPr>
       </w:pPr>
-      <w:hyperlink w:anchor="_Toc476730509" w:history="1">
+      <w:hyperlink w:anchor="_Toc479000004" w:history="1">
         <w:r>
           <w:rPr>
             <w:rStyle w:val="Hyperlink"/>
@@ -2024,7 +2260,7 @@
             <w:noProof/>
             <w:webHidden/>
           </w:rPr>
-          <w:instrText xml:space="preserve"> PAGEREF _Toc476730509 \h </w:instrText>
+          <w:instrText xml:space="preserve"> PAGEREF _Toc479000004 \h </w:instrText>
         </w:r>
         <w:r>
           <w:rPr>
@@ -2066,7 +2302,7 @@
           <w:szCs w:val="22"/>
         </w:rPr>
       </w:pPr>
-      <w:hyperlink w:anchor="_Toc476730510" w:history="1">
+      <w:hyperlink w:anchor="_Toc479000005" w:history="1">
         <w:r>
           <w:rPr>
             <w:rStyle w:val="Hyperlink"/>
@@ -2110,7 +2346,7 @@
             <w:noProof/>
             <w:webHidden/>
           </w:rPr>
-          <w:instrText xml:space="preserve"> PAGEREF _Toc476730510 \h </w:instrText>
+          <w:instrText xml:space="preserve"> PAGEREF _Toc479000005 \h </w:instrText>
         </w:r>
         <w:r>
           <w:rPr>
@@ -2152,7 +2388,7 @@
           <w:szCs w:val="22"/>
         </w:rPr>
       </w:pPr>
-      <w:hyperlink w:anchor="_Toc476730511" w:history="1">
+      <w:hyperlink w:anchor="_Toc479000006" w:history="1">
         <w:r>
           <w:rPr>
             <w:rStyle w:val="Hyperlink"/>
@@ -2196,7 +2432,7 @@
             <w:noProof/>
             <w:webHidden/>
           </w:rPr>
-          <w:instrText xml:space="preserve"> PAGEREF _Toc476730511 \h </w:instrText>
+          <w:instrText xml:space="preserve"> PAGEREF _Toc479000006 \h </w:instrText>
         </w:r>
         <w:r>
           <w:rPr>
@@ -2238,7 +2474,7 @@
           <w:szCs w:val="22"/>
         </w:rPr>
       </w:pPr>
-      <w:hyperlink w:anchor="_Toc476730512" w:history="1">
+      <w:hyperlink w:anchor="_Toc479000007" w:history="1">
         <w:r>
           <w:rPr>
             <w:rStyle w:val="Hyperlink"/>
@@ -2282,7 +2518,7 @@
             <w:noProof/>
             <w:webHidden/>
           </w:rPr>
-          <w:instrText xml:space="preserve"> PAGEREF _Toc476730512 \h </w:instrText>
+          <w:instrText xml:space="preserve"> PAGEREF _Toc479000007 \h </w:instrText>
         </w:r>
         <w:r>
           <w:rPr>
@@ -2324,7 +2560,7 @@
           <w:szCs w:val="22"/>
         </w:rPr>
       </w:pPr>
-      <w:hyperlink w:anchor="_Toc476730513" w:history="1">
+      <w:hyperlink w:anchor="_Toc479000008" w:history="1">
         <w:r>
           <w:rPr>
             <w:rStyle w:val="Hyperlink"/>
@@ -2368,7 +2604,7 @@
             <w:noProof/>
             <w:webHidden/>
           </w:rPr>
-          <w:instrText xml:space="preserve"> PAGEREF _Toc476730513 \h </w:instrText>
+          <w:instrText xml:space="preserve"> PAGEREF _Toc479000008 \h </w:instrText>
         </w:r>
         <w:r>
           <w:rPr>
@@ -2410,7 +2646,7 @@
           <w:szCs w:val="22"/>
         </w:rPr>
       </w:pPr>
-      <w:hyperlink w:anchor="_Toc476730514" w:history="1">
+      <w:hyperlink w:anchor="_Toc479000009" w:history="1">
         <w:r>
           <w:rPr>
             <w:rStyle w:val="Hyperlink"/>
@@ -2454,7 +2690,7 @@
             <w:noProof/>
             <w:webHidden/>
           </w:rPr>
-          <w:instrText xml:space="preserve"> PAGEREF _Toc476730514 \h </w:instrText>
+          <w:instrText xml:space="preserve"> PAGEREF _Toc479000009 \h </w:instrText>
         </w:r>
         <w:r>
           <w:rPr>
@@ -2496,7 +2732,7 @@
           <w:szCs w:val="22"/>
         </w:rPr>
       </w:pPr>
-      <w:hyperlink w:anchor="_Toc476730515" w:history="1">
+      <w:hyperlink w:anchor="_Toc479000010" w:history="1">
         <w:r>
           <w:rPr>
             <w:rStyle w:val="Hyperlink"/>
@@ -2540,7 +2776,7 @@
             <w:noProof/>
             <w:webHidden/>
           </w:rPr>
-          <w:instrText xml:space="preserve"> PAGEREF _Toc476730515 \h </w:instrText>
+          <w:instrText xml:space="preserve"> PAGEREF _Toc479000010 \h </w:instrText>
         </w:r>
         <w:r>
           <w:rPr>
@@ -2582,7 +2818,7 @@
           <w:szCs w:val="22"/>
         </w:rPr>
       </w:pPr>
-      <w:hyperlink w:anchor="_Toc476730516" w:history="1">
+      <w:hyperlink w:anchor="_Toc479000011" w:history="1">
         <w:r>
           <w:rPr>
             <w:rStyle w:val="Hyperlink"/>
@@ -2626,7 +2862,7 @@
             <w:noProof/>
             <w:webHidden/>
           </w:rPr>
-          <w:instrText xml:space="preserve"> PAGEREF _Toc476730516 \h </w:instrText>
+          <w:instrText xml:space="preserve"> PAGEREF _Toc479000011 \h </w:instrText>
         </w:r>
         <w:r>
           <w:rPr>
@@ -2678,13 +2914,13 @@
       <w:pPr>
         <w:pStyle w:val="Heading1"/>
       </w:pPr>
-      <w:bookmarkStart w:id="1" w:name="_Toc476730488"/>
+      <w:bookmarkStart w:id="3" w:name="_Toc478999983"/>
       <w:bookmarkEnd w:id="0"/>
       <w:r>
         <w:lastRenderedPageBreak/>
         <w:t>Introduction</w:t>
       </w:r>
-      <w:bookmarkEnd w:id="1"/>
+      <w:bookmarkEnd w:id="3"/>
     </w:p>
     <w:p>
       <w:pPr>
@@ -2805,11 +3041,11 @@
       <w:pPr>
         <w:pStyle w:val="Heading2"/>
       </w:pPr>
-      <w:bookmarkStart w:id="2" w:name="_Toc476730489"/>
+      <w:bookmarkStart w:id="4" w:name="_Toc478999984"/>
       <w:r>
         <w:t>Documentation and Distribution</w:t>
       </w:r>
-      <w:bookmarkEnd w:id="2"/>
+      <w:bookmarkEnd w:id="4"/>
     </w:p>
     <w:p>
       <w:pPr>
@@ -2916,19 +3152,7 @@
           <w:rPr>
             <w:rStyle w:val="Hyperlink"/>
           </w:rPr>
-          <w:t>VA Softwa</w:t>
-        </w:r>
-        <w:r>
-          <w:rPr>
-            <w:rStyle w:val="Hyperlink"/>
-          </w:rPr>
-          <w:t>r</w:t>
-        </w:r>
-        <w:r>
-          <w:rPr>
-            <w:rStyle w:val="Hyperlink"/>
-          </w:rPr>
-          <w:t>e Document Library</w:t>
+          <w:t>VA Software Document Library</w:t>
         </w:r>
       </w:hyperlink>
     </w:p>
@@ -2998,7 +3222,7 @@
       <w:pPr>
         <w:pStyle w:val="Heading1"/>
       </w:pPr>
-      <w:bookmarkStart w:id="3" w:name="_Toc476730490"/>
+      <w:bookmarkStart w:id="5" w:name="_Toc478999985"/>
       <w:r>
         <w:t>Pre-installation</w:t>
       </w:r>
@@ -3008,7 +3232,7 @@
       <w:r>
         <w:t>System Requirements</w:t>
       </w:r>
-      <w:bookmarkEnd w:id="3"/>
+      <w:bookmarkEnd w:id="5"/>
     </w:p>
     <w:p>
       <w:pPr>
@@ -3063,7 +3287,7 @@
       <w:pPr>
         <w:pStyle w:val="Heading2"/>
       </w:pPr>
-      <w:bookmarkStart w:id="4" w:name="_Toc476730491"/>
+      <w:bookmarkStart w:id="6" w:name="_Toc478999986"/>
       <w:r>
         <w:lastRenderedPageBreak/>
         <w:t>Platform</w:t>
@@ -3071,7 +3295,7 @@
       <w:r>
         <w:t xml:space="preserve"> Installation and Preparation</w:t>
       </w:r>
-      <w:bookmarkEnd w:id="4"/>
+      <w:bookmarkEnd w:id="6"/>
     </w:p>
     <w:p>
       <w:pPr>
@@ -3085,14 +3309,14 @@
       <w:pPr>
         <w:pStyle w:val="Heading2"/>
       </w:pPr>
-      <w:bookmarkStart w:id="5" w:name="_Toc476730492"/>
+      <w:bookmarkStart w:id="7" w:name="_Toc478999987"/>
       <w:r>
         <w:t xml:space="preserve">Download and </w:t>
       </w:r>
       <w:r>
         <w:t>Extract Files</w:t>
       </w:r>
-      <w:bookmarkEnd w:id="5"/>
+      <w:bookmarkEnd w:id="7"/>
     </w:p>
     <w:p>
       <w:pPr>
@@ -3106,13 +3330,13 @@
       <w:pPr>
         <w:pStyle w:val="Heading2"/>
       </w:pPr>
-      <w:bookmarkStart w:id="6" w:name="_Ref436642459"/>
-      <w:bookmarkStart w:id="7" w:name="_Toc476730493"/>
+      <w:bookmarkStart w:id="8" w:name="_Ref436642459"/>
+      <w:bookmarkStart w:id="9" w:name="_Toc478999988"/>
       <w:r>
         <w:t>Database Creation</w:t>
       </w:r>
-      <w:bookmarkEnd w:id="6"/>
-      <w:bookmarkEnd w:id="7"/>
+      <w:bookmarkEnd w:id="8"/>
+      <w:bookmarkEnd w:id="9"/>
     </w:p>
     <w:p>
       <w:pPr>
@@ -3126,11 +3350,11 @@
       <w:pPr>
         <w:pStyle w:val="Heading2"/>
       </w:pPr>
-      <w:bookmarkStart w:id="8" w:name="_Toc476730494"/>
+      <w:bookmarkStart w:id="10" w:name="_Toc478999989"/>
       <w:r>
         <w:t>Installation Scripts</w:t>
       </w:r>
-      <w:bookmarkEnd w:id="8"/>
+      <w:bookmarkEnd w:id="10"/>
     </w:p>
     <w:p>
       <w:pPr>
@@ -3144,11 +3368,11 @@
       <w:pPr>
         <w:pStyle w:val="Heading2"/>
       </w:pPr>
-      <w:bookmarkStart w:id="9" w:name="_Toc476730495"/>
+      <w:bookmarkStart w:id="11" w:name="_Toc478999990"/>
       <w:r>
         <w:t>Cron Scripts</w:t>
       </w:r>
-      <w:bookmarkEnd w:id="9"/>
+      <w:bookmarkEnd w:id="11"/>
     </w:p>
     <w:p>
       <w:pPr>
@@ -3162,14 +3386,14 @@
       <w:pPr>
         <w:pStyle w:val="Heading2"/>
       </w:pPr>
-      <w:bookmarkStart w:id="10" w:name="_Toc476730496"/>
+      <w:bookmarkStart w:id="12" w:name="_Toc478999991"/>
       <w:r>
         <w:t xml:space="preserve">Access Requirements and </w:t>
       </w:r>
       <w:r>
         <w:t>Skills Needed for the Installation</w:t>
       </w:r>
-      <w:bookmarkEnd w:id="10"/>
+      <w:bookmarkEnd w:id="12"/>
     </w:p>
     <w:p>
       <w:pPr>
@@ -3186,7 +3410,7 @@
       <w:pPr>
         <w:pStyle w:val="Heading2"/>
       </w:pPr>
-      <w:bookmarkStart w:id="11" w:name="_Toc476730497"/>
+      <w:bookmarkStart w:id="13" w:name="_Toc478999992"/>
       <w:r>
         <w:t>P</w:t>
       </w:r>
@@ -3214,7 +3438,7 @@
       <w:r>
         <w:t>llotted</w:t>
       </w:r>
-      <w:bookmarkEnd w:id="11"/>
+      <w:bookmarkEnd w:id="13"/>
     </w:p>
     <w:p>
       <w:pPr>
@@ -3799,7 +4023,13 @@
         <w:rPr>
           <w:szCs w:val="24"/>
         </w:rPr>
-        <w:t>SUPERVISOR  ‘Send to Site’</w:t>
+        <w:t>SUPERVISOR  ‘Merge Menu Items</w:t>
+      </w:r>
+      <w:r>
+        <w:rPr>
+          <w:szCs w:val="24"/>
+        </w:rPr>
+        <w:t>’</w:t>
       </w:r>
     </w:p>
     <w:p>
@@ -4278,15 +4508,15 @@
       <w:pPr>
         <w:pStyle w:val="Heading1"/>
       </w:pPr>
-      <w:bookmarkStart w:id="12" w:name="_Toc416250739"/>
-      <w:bookmarkStart w:id="13" w:name="_Toc430174019"/>
-      <w:bookmarkStart w:id="14" w:name="_Toc476730498"/>
+      <w:bookmarkStart w:id="14" w:name="_Toc416250739"/>
+      <w:bookmarkStart w:id="15" w:name="_Toc430174019"/>
+      <w:bookmarkStart w:id="16" w:name="_Toc478999993"/>
       <w:r>
         <w:t>Installation Procedure</w:t>
       </w:r>
-      <w:bookmarkEnd w:id="12"/>
-      <w:bookmarkEnd w:id="13"/>
       <w:bookmarkEnd w:id="14"/>
+      <w:bookmarkEnd w:id="15"/>
+      <w:bookmarkEnd w:id="16"/>
     </w:p>
     <w:p>
       <w:pPr>
@@ -4326,19 +4556,14 @@
       <w:pPr>
         <w:pStyle w:val="Heading1"/>
       </w:pPr>
-      <w:bookmarkStart w:id="15" w:name="_Toc476730499"/>
-      <w:r>
-        <w:t>Impl</w:t>
-      </w:r>
-      <w:bookmarkStart w:id="16" w:name="_GoBack"/>
-      <w:bookmarkEnd w:id="16"/>
-      <w:r>
-        <w:t>ementation</w:t>
+      <w:bookmarkStart w:id="17" w:name="_Toc478999994"/>
+      <w:r>
+        <w:t>Implementation</w:t>
       </w:r>
       <w:r>
         <w:t xml:space="preserve"> Procedure</w:t>
       </w:r>
-      <w:bookmarkEnd w:id="15"/>
+      <w:bookmarkEnd w:id="17"/>
     </w:p>
     <w:p>
       <w:pPr>
@@ -4352,11 +4577,11 @@
       <w:pPr>
         <w:pStyle w:val="Heading2"/>
       </w:pPr>
-      <w:bookmarkStart w:id="17" w:name="_Toc476730500"/>
+      <w:bookmarkStart w:id="18" w:name="_Toc478999995"/>
       <w:r>
         <w:t>System Configuration</w:t>
       </w:r>
-      <w:bookmarkEnd w:id="17"/>
+      <w:bookmarkEnd w:id="18"/>
     </w:p>
     <w:p>
       <w:pPr>
@@ -4370,12 +4595,12 @@
       <w:pPr>
         <w:pStyle w:val="Heading2"/>
       </w:pPr>
-      <w:bookmarkStart w:id="18" w:name="_Toc476730501"/>
+      <w:bookmarkStart w:id="19" w:name="_Toc478999996"/>
       <w:r>
         <w:lastRenderedPageBreak/>
         <w:t>Database Tuning</w:t>
       </w:r>
-      <w:bookmarkEnd w:id="18"/>
+      <w:bookmarkEnd w:id="19"/>
     </w:p>
     <w:p>
       <w:pPr>
@@ -4389,14 +4614,14 @@
       <w:pPr>
         <w:pStyle w:val="Heading1"/>
       </w:pPr>
-      <w:bookmarkStart w:id="19" w:name="_Toc476730502"/>
+      <w:bookmarkStart w:id="20" w:name="_Toc478999997"/>
       <w:r>
         <w:t>Back-Out</w:t>
       </w:r>
       <w:r>
         <w:t xml:space="preserve"> Procedure</w:t>
       </w:r>
-      <w:bookmarkEnd w:id="19"/>
+      <w:bookmarkEnd w:id="20"/>
     </w:p>
     <w:p>
       <w:pPr>
@@ -4416,14 +4641,14 @@
       <w:pPr>
         <w:pStyle w:val="Heading2"/>
       </w:pPr>
-      <w:bookmarkStart w:id="20" w:name="_Toc476730503"/>
+      <w:bookmarkStart w:id="21" w:name="_Toc478999998"/>
       <w:r>
         <w:t>Back-Out</w:t>
       </w:r>
       <w:r>
         <w:t xml:space="preserve"> Strategy</w:t>
       </w:r>
-      <w:bookmarkEnd w:id="20"/>
+      <w:bookmarkEnd w:id="21"/>
     </w:p>
     <w:p>
       <w:pPr>
@@ -4443,14 +4668,14 @@
       <w:pPr>
         <w:pStyle w:val="Heading2"/>
       </w:pPr>
-      <w:bookmarkStart w:id="21" w:name="_Toc476730504"/>
+      <w:bookmarkStart w:id="22" w:name="_Toc478999999"/>
       <w:r>
         <w:t>Back-Out</w:t>
       </w:r>
       <w:r>
         <w:t xml:space="preserve"> Considerations</w:t>
       </w:r>
-      <w:bookmarkEnd w:id="21"/>
+      <w:bookmarkEnd w:id="22"/>
     </w:p>
     <w:p>
       <w:pPr>
@@ -4482,11 +4707,11 @@
       <w:pPr>
         <w:pStyle w:val="Heading3"/>
       </w:pPr>
-      <w:bookmarkStart w:id="22" w:name="_Toc476730505"/>
+      <w:bookmarkStart w:id="23" w:name="_Toc479000000"/>
       <w:r>
         <w:t>Load Testing</w:t>
       </w:r>
-      <w:bookmarkEnd w:id="22"/>
+      <w:bookmarkEnd w:id="23"/>
     </w:p>
     <w:p>
       <w:pPr>
@@ -4500,11 +4725,11 @@
       <w:pPr>
         <w:pStyle w:val="Heading3"/>
       </w:pPr>
-      <w:bookmarkStart w:id="23" w:name="_Toc476730506"/>
+      <w:bookmarkStart w:id="24" w:name="_Toc479000001"/>
       <w:r>
         <w:t>User Acceptance Testing</w:t>
       </w:r>
-      <w:bookmarkEnd w:id="23"/>
+      <w:bookmarkEnd w:id="24"/>
     </w:p>
     <w:p>
       <w:pPr>
@@ -4518,7 +4743,7 @@
       <w:pPr>
         <w:pStyle w:val="Heading2"/>
       </w:pPr>
-      <w:bookmarkStart w:id="24" w:name="_Toc476730507"/>
+      <w:bookmarkStart w:id="25" w:name="_Toc479000002"/>
       <w:r>
         <w:t>Back-Out</w:t>
       </w:r>
@@ -4528,7 +4753,7 @@
       <w:r>
         <w:t>Criteria</w:t>
       </w:r>
-      <w:bookmarkEnd w:id="24"/>
+      <w:bookmarkEnd w:id="25"/>
     </w:p>
     <w:p>
       <w:pPr>
@@ -4554,7 +4779,7 @@
       <w:pPr>
         <w:pStyle w:val="Heading2"/>
       </w:pPr>
-      <w:bookmarkStart w:id="25" w:name="_Toc476730508"/>
+      <w:bookmarkStart w:id="26" w:name="_Toc479000003"/>
       <w:r>
         <w:t>Back-Out</w:t>
       </w:r>
@@ -4564,7 +4789,7 @@
       <w:r>
         <w:t>Risks</w:t>
       </w:r>
-      <w:bookmarkEnd w:id="25"/>
+      <w:bookmarkEnd w:id="26"/>
     </w:p>
     <w:p>
       <w:pPr>
@@ -4599,14 +4824,14 @@
       <w:pPr>
         <w:pStyle w:val="Heading2"/>
       </w:pPr>
-      <w:bookmarkStart w:id="26" w:name="_Toc476730509"/>
+      <w:bookmarkStart w:id="27" w:name="_Toc479000004"/>
       <w:r>
         <w:t xml:space="preserve">Authority for </w:t>
       </w:r>
       <w:r>
         <w:t>Back-Out</w:t>
       </w:r>
-      <w:bookmarkEnd w:id="26"/>
+      <w:bookmarkEnd w:id="27"/>
     </w:p>
     <w:p>
       <w:pPr>
@@ -4629,14 +4854,14 @@
       <w:pPr>
         <w:pStyle w:val="Heading2"/>
       </w:pPr>
-      <w:bookmarkStart w:id="27" w:name="_Toc476730510"/>
+      <w:bookmarkStart w:id="28" w:name="_Toc479000005"/>
       <w:r>
         <w:t>Back-Out</w:t>
       </w:r>
       <w:r>
         <w:t xml:space="preserve"> Procedure</w:t>
       </w:r>
-      <w:bookmarkEnd w:id="27"/>
+      <w:bookmarkEnd w:id="28"/>
     </w:p>
     <w:p>
       <w:pPr>
@@ -5448,11 +5673,11 @@
       <w:pPr>
         <w:pStyle w:val="Heading1"/>
       </w:pPr>
-      <w:bookmarkStart w:id="28" w:name="_Toc476730511"/>
+      <w:bookmarkStart w:id="29" w:name="_Toc479000006"/>
       <w:r>
         <w:t>Rollback Procedure</w:t>
       </w:r>
-      <w:bookmarkEnd w:id="28"/>
+      <w:bookmarkEnd w:id="29"/>
     </w:p>
     <w:p>
       <w:pPr>
@@ -5466,11 +5691,11 @@
       <w:pPr>
         <w:pStyle w:val="Heading2"/>
       </w:pPr>
-      <w:bookmarkStart w:id="29" w:name="_Toc476730512"/>
+      <w:bookmarkStart w:id="30" w:name="_Toc479000007"/>
       <w:r>
         <w:t>Rollback Considerations</w:t>
       </w:r>
-      <w:bookmarkEnd w:id="29"/>
+      <w:bookmarkEnd w:id="30"/>
     </w:p>
     <w:p>
       <w:pPr>
@@ -5484,11 +5709,11 @@
       <w:pPr>
         <w:pStyle w:val="Heading2"/>
       </w:pPr>
-      <w:bookmarkStart w:id="30" w:name="_Toc476730513"/>
+      <w:bookmarkStart w:id="31" w:name="_Toc479000008"/>
       <w:r>
         <w:t>Rollback Criteria</w:t>
       </w:r>
-      <w:bookmarkEnd w:id="30"/>
+      <w:bookmarkEnd w:id="31"/>
     </w:p>
     <w:p>
       <w:pPr>
@@ -5502,11 +5727,11 @@
       <w:pPr>
         <w:pStyle w:val="Heading2"/>
       </w:pPr>
-      <w:bookmarkStart w:id="31" w:name="_Toc476730514"/>
+      <w:bookmarkStart w:id="32" w:name="_Toc479000009"/>
       <w:r>
         <w:t>Rollback Risks</w:t>
       </w:r>
-      <w:bookmarkEnd w:id="31"/>
+      <w:bookmarkEnd w:id="32"/>
     </w:p>
     <w:p>
       <w:pPr>
@@ -5520,11 +5745,11 @@
       <w:pPr>
         <w:pStyle w:val="Heading2"/>
       </w:pPr>
-      <w:bookmarkStart w:id="32" w:name="_Toc476730515"/>
+      <w:bookmarkStart w:id="33" w:name="_Toc479000010"/>
       <w:r>
         <w:t>Authority for Rollback</w:t>
       </w:r>
-      <w:bookmarkEnd w:id="32"/>
+      <w:bookmarkEnd w:id="33"/>
     </w:p>
     <w:p>
       <w:pPr>
@@ -5538,11 +5763,11 @@
       <w:pPr>
         <w:pStyle w:val="Heading2"/>
       </w:pPr>
-      <w:bookmarkStart w:id="33" w:name="_Toc476730516"/>
+      <w:bookmarkStart w:id="34" w:name="_Toc479000011"/>
       <w:r>
         <w:t>Rollback Procedure</w:t>
       </w:r>
-      <w:bookmarkEnd w:id="33"/>
+      <w:bookmarkEnd w:id="34"/>
     </w:p>
     <w:p>
       <w:pPr>
@@ -5589,6 +5814,11 @@
   <w:p>
     <w:pPr>
       <w:pStyle w:val="Footer"/>
+      <w:tabs>
+        <w:tab w:val="clear" w:pos="4680"/>
+        <w:tab w:val="center" w:pos="5040"/>
+      </w:tabs>
+      <w:ind w:left="-360"/>
       <w:rPr>
         <w:rStyle w:val="FooterChar"/>
       </w:rPr>
@@ -5625,7 +5855,7 @@
         <w:rStyle w:val="FooterChar"/>
         <w:noProof/>
       </w:rPr>
-      <w:t>4</w:t>
+      <w:t>ii</w:t>
     </w:r>
     <w:r>
       <w:rPr>
@@ -5640,10 +5870,7 @@
       <w:tab/>
     </w:r>
     <w:r>
-      <w:t xml:space="preserve">December </w:t>
-    </w:r>
-    <w:r>
-      <w:t>2016</w:t>
+      <w:t>April 2017</w:t>
     </w:r>
   </w:p>
 </w:ftr>
@@ -8085,6 +8312,7 @@
     <w:lsdException w:name="List 5" w:semiHidden="0" w:unhideWhenUsed="0"/>
     <w:lsdException w:name="List Bullet 2" w:qFormat="1"/>
     <w:lsdException w:name="Title" w:semiHidden="0" w:unhideWhenUsed="0" w:qFormat="1"/>
+    <w:lsdException w:name="Body Text" w:qFormat="1"/>
     <w:lsdException w:name="Subtitle" w:semiHidden="0" w:unhideWhenUsed="0" w:qFormat="1"/>
     <w:lsdException w:name="Salutation" w:semiHidden="0" w:unhideWhenUsed="0"/>
     <w:lsdException w:name="Date" w:semiHidden="0" w:unhideWhenUsed="0"/>
@@ -9267,6 +9495,7 @@
   <w:style w:type="paragraph" w:styleId="BodyText">
     <w:name w:val="Body Text"/>
     <w:link w:val="BodyTextChar"/>
+    <w:qFormat/>
     <w:rsid w:val="006E5523"/>
     <w:pPr>
       <w:spacing w:before="120" w:after="120"/>
@@ -9596,6 +9825,7 @@
     <w:lsdException w:name="List 5" w:semiHidden="0" w:unhideWhenUsed="0"/>
     <w:lsdException w:name="List Bullet 2" w:qFormat="1"/>
     <w:lsdException w:name="Title" w:semiHidden="0" w:unhideWhenUsed="0" w:qFormat="1"/>
+    <w:lsdException w:name="Body Text" w:qFormat="1"/>
     <w:lsdException w:name="Subtitle" w:semiHidden="0" w:unhideWhenUsed="0" w:qFormat="1"/>
     <w:lsdException w:name="Salutation" w:semiHidden="0" w:unhideWhenUsed="0"/>
     <w:lsdException w:name="Date" w:semiHidden="0" w:unhideWhenUsed="0"/>
@@ -10778,6 +11008,7 @@
   <w:style w:type="paragraph" w:styleId="BodyText">
     <w:name w:val="Body Text"/>
     <w:link w:val="BodyTextChar"/>
+    <w:qFormat/>
     <w:rsid w:val="006E5523"/>
     <w:pPr>
       <w:spacing w:before="120" w:after="120"/>
@@ -11355,6 +11586,27 @@
 </file>
 
 <file path=customXml/item1.xml><?xml version="1.0" encoding="utf-8"?>
+<?mso-contentType ?>
+<FormTemplates xmlns="http://schemas.microsoft.com/sharepoint/v3/contenttype/forms">
+  <Display>DocumentLibraryForm</Display>
+  <Edit>DocumentLibraryForm</Edit>
+  <New>DocumentLibraryForm</New>
+</FormTemplates>
+</file>
+
+<file path=customXml/item2.xml><?xml version="1.0" encoding="utf-8"?>
+<p:properties xmlns:p="http://schemas.microsoft.com/office/2006/metadata/properties" xmlns:xsi="http://www.w3.org/2001/XMLSchema-instance" xmlns:pc="http://schemas.microsoft.com/office/infopath/2007/PartnerControls">
+  <documentManagement>
+    <_dlc_DocId xmlns="cdd665a5-4d39-4c80-990a-8a3abca4f55f">657KNE7CTRDA-8515-3129</_dlc_DocId>
+    <_dlc_DocIdUrl xmlns="cdd665a5-4d39-4c80-990a-8a3abca4f55f">
+      <Url>http://vaww.oed.portal.va.gov/pm/hppmd/ETS/_layouts/DocIdRedir.aspx?ID=657KNE7CTRDA-8515-3129</Url>
+      <Description>657KNE7CTRDA-8515-3129</Description>
+    </_dlc_DocIdUrl>
+  </documentManagement>
+</p:properties>
+</file>
+
+<file path=customXml/item3.xml><?xml version="1.0" encoding="utf-8"?>
 <ct:contentTypeSchema xmlns:ct="http://schemas.microsoft.com/office/2006/metadata/contentType" xmlns:ma="http://schemas.microsoft.com/office/2006/metadata/properties/metaAttributes" ct:_="" ma:_="" ma:contentTypeName="Document" ma:contentTypeID="0x010100E223C008795CA64699B8D09A60AB81CC" ma:contentTypeVersion="5" ma:contentTypeDescription="Create a new document." ma:contentTypeScope="" ma:versionID="8625d57c490767c93ee806f0b3490b5a">
   <xsd:schema xmlns:xsd="http://www.w3.org/2001/XMLSchema" xmlns:xs="http://www.w3.org/2001/XMLSchema" xmlns:p="http://schemas.microsoft.com/office/2006/metadata/properties" xmlns:ns2="cdd665a5-4d39-4c80-990a-8a3abca4f55f" targetNamespace="http://schemas.microsoft.com/office/2006/metadata/properties" ma:root="true" ma:fieldsID="b8ec10063c6bd039545b7b2310a87923" ns2:_="">
     <xsd:import namespace="cdd665a5-4d39-4c80-990a-8a3abca4f55f"/>
@@ -11499,27 +11751,6 @@
 </ct:contentTypeSchema>
 </file>
 
-<file path=customXml/item2.xml><?xml version="1.0" encoding="utf-8"?>
-<p:properties xmlns:p="http://schemas.microsoft.com/office/2006/metadata/properties" xmlns:xsi="http://www.w3.org/2001/XMLSchema-instance" xmlns:pc="http://schemas.microsoft.com/office/infopath/2007/PartnerControls">
-  <documentManagement>
-    <_dlc_DocId xmlns="cdd665a5-4d39-4c80-990a-8a3abca4f55f">657KNE7CTRDA-8515-3129</_dlc_DocId>
-    <_dlc_DocIdUrl xmlns="cdd665a5-4d39-4c80-990a-8a3abca4f55f">
-      <Url>http://vaww.oed.portal.va.gov/pm/hppmd/ETS/_layouts/DocIdRedir.aspx?ID=657KNE7CTRDA-8515-3129</Url>
-      <Description>657KNE7CTRDA-8515-3129</Description>
-    </_dlc_DocIdUrl>
-  </documentManagement>
-</p:properties>
-</file>
-
-<file path=customXml/item3.xml><?xml version="1.0" encoding="utf-8"?>
-<?mso-contentType ?>
-<FormTemplates xmlns="http://schemas.microsoft.com/sharepoint/v3/contenttype/forms">
-  <Display>DocumentLibraryForm</Display>
-  <Edit>DocumentLibraryForm</Edit>
-  <New>DocumentLibraryForm</New>
-</FormTemplates>
-</file>
-
 <file path=customXml/item4.xml><?xml version="1.0" encoding="utf-8"?>
 <?mso-contentType ?>
 <spe:Receivers xmlns:spe="http://schemas.microsoft.com/sharepoint/events">
@@ -11597,6 +11828,24 @@
 </file>
 
 <file path=customXml/itemProps1.xml><?xml version="1.0" encoding="utf-8"?>
+<ds:datastoreItem xmlns:ds="http://schemas.openxmlformats.org/officeDocument/2006/customXml" ds:itemID="{17A4561F-8EDF-45A1-9B5A-051AC10ECA67}">
+  <ds:schemaRefs>
+    <ds:schemaRef ds:uri="http://schemas.microsoft.com/sharepoint/v3/contenttype/forms"/>
+  </ds:schemaRefs>
+</ds:datastoreItem>
+</file>
+
+<file path=customXml/itemProps2.xml><?xml version="1.0" encoding="utf-8"?>
+<ds:datastoreItem xmlns:ds="http://schemas.openxmlformats.org/officeDocument/2006/customXml" ds:itemID="{8A7994EE-9A3C-46A0-AA3E-20C4619B20E2}">
+  <ds:schemaRefs>
+    <ds:schemaRef ds:uri="http://schemas.microsoft.com/office/2006/metadata/properties"/>
+    <ds:schemaRef ds:uri="http://schemas.microsoft.com/office/infopath/2007/PartnerControls"/>
+    <ds:schemaRef ds:uri="cdd665a5-4d39-4c80-990a-8a3abca4f55f"/>
+  </ds:schemaRefs>
+</ds:datastoreItem>
+</file>
+
+<file path=customXml/itemProps3.xml><?xml version="1.0" encoding="utf-8"?>
 <ds:datastoreItem xmlns:ds="http://schemas.openxmlformats.org/officeDocument/2006/customXml" ds:itemID="{959CBDAD-FB19-465D-85D7-A333F6E34117}">
   <ds:schemaRefs>
     <ds:schemaRef ds:uri="http://schemas.microsoft.com/office/2006/metadata/contentType"/>
@@ -11614,24 +11863,6 @@
 </ds:datastoreItem>
 </file>
 
-<file path=customXml/itemProps2.xml><?xml version="1.0" encoding="utf-8"?>
-<ds:datastoreItem xmlns:ds="http://schemas.openxmlformats.org/officeDocument/2006/customXml" ds:itemID="{8A7994EE-9A3C-46A0-AA3E-20C4619B20E2}">
-  <ds:schemaRefs>
-    <ds:schemaRef ds:uri="http://schemas.microsoft.com/office/2006/metadata/properties"/>
-    <ds:schemaRef ds:uri="http://schemas.microsoft.com/office/infopath/2007/PartnerControls"/>
-    <ds:schemaRef ds:uri="cdd665a5-4d39-4c80-990a-8a3abca4f55f"/>
-  </ds:schemaRefs>
-</ds:datastoreItem>
-</file>
-
-<file path=customXml/itemProps3.xml><?xml version="1.0" encoding="utf-8"?>
-<ds:datastoreItem xmlns:ds="http://schemas.openxmlformats.org/officeDocument/2006/customXml" ds:itemID="{17A4561F-8EDF-45A1-9B5A-051AC10ECA67}">
-  <ds:schemaRefs>
-    <ds:schemaRef ds:uri="http://schemas.microsoft.com/sharepoint/v3/contenttype/forms"/>
-  </ds:schemaRefs>
-</ds:datastoreItem>
-</file>
-
 <file path=customXml/itemProps4.xml><?xml version="1.0" encoding="utf-8"?>
 <ds:datastoreItem xmlns:ds="http://schemas.openxmlformats.org/officeDocument/2006/customXml" ds:itemID="{A166A7F7-959E-43DE-88F6-89B4CCEA9B61}">
   <ds:schemaRefs>

</xml_diff>